<commit_message>
lab 6, 7 done
</commit_message>
<xml_diff>
--- a/Week 3/Lab 6/Lab6_Analysis_of_accuracy_decrease_of_filtration_correlated_biased_state_measurement_noise_April_15_2016.docx
+++ b/Week 3/Lab 6/Lab6_Analysis_of_accuracy_decrease_of_filtration_correlated_biased_state_measurement_noise_April_15_2016.docx
@@ -215,21 +215,7 @@
         <w:rPr>
           <w:lang w:val="en-US"/>
         </w:rPr>
-        <w:t xml:space="preserve">ensitivity of estimation results obtained by a </w:t>
-      </w:r>
-      <w:proofErr w:type="spellStart"/>
-      <w:r>
-        <w:rPr>
-          <w:lang w:val="en-US"/>
-        </w:rPr>
-        <w:t>Kalman</w:t>
-      </w:r>
-      <w:proofErr w:type="spellEnd"/>
-      <w:r>
-        <w:rPr>
-          <w:lang w:val="en-US"/>
-        </w:rPr>
-        <w:t xml:space="preserve"> filter that doesn’t take into account </w:t>
+        <w:t xml:space="preserve">ensitivity of estimation results obtained by a Kalman filter that doesn’t take into account </w:t>
       </w:r>
       <w:r>
         <w:rPr>
@@ -271,21 +257,7 @@
         <w:rPr>
           <w:lang w:val="en-US"/>
         </w:rPr>
-        <w:t xml:space="preserve"> of main difficulties of practical </w:t>
-      </w:r>
-      <w:proofErr w:type="spellStart"/>
-      <w:r>
-        <w:rPr>
-          <w:lang w:val="en-US"/>
-        </w:rPr>
-        <w:t>Kalman</w:t>
-      </w:r>
-      <w:proofErr w:type="spellEnd"/>
-      <w:r>
-        <w:rPr>
-          <w:lang w:val="en-US"/>
-        </w:rPr>
-        <w:t xml:space="preserve"> filter implementation and skills to overcome these difficulties to get optimal assimilation output.</w:t>
+        <w:t xml:space="preserve"> of main difficulties of practical Kalman filter implementation and skills to overcome these difficulties to get optimal assimilation output.</w:t>
       </w:r>
     </w:p>
     <w:p>
@@ -308,7 +280,13 @@
         <w:rPr>
           <w:lang w:val="en-US"/>
         </w:rPr>
-        <w:t xml:space="preserve">This laboratory work is performed in the class by students as in teams of </w:t>
+        <w:t>The first part of this</w:t>
+      </w:r>
+      <w:r>
+        <w:rPr>
+          <w:lang w:val="en-US"/>
+        </w:rPr>
+        <w:t xml:space="preserve"> laboratory work is performed in the class by students as in teams of </w:t>
       </w:r>
       <w:r>
         <w:rPr>
@@ -362,7 +340,27 @@
         <w:rPr>
           <w:lang w:val="en-US"/>
         </w:rPr>
-        <w:t>and the team will submit one document</w:t>
+        <w:t xml:space="preserve">and </w:t>
+      </w:r>
+      <w:r>
+        <w:rPr>
+          <w:lang w:val="en-US"/>
+        </w:rPr>
+        <w:t>the second part on April 19, 2016, and</w:t>
+      </w:r>
+      <w:bookmarkStart w:id="0" w:name="_GoBack"/>
+      <w:bookmarkEnd w:id="0"/>
+      <w:r>
+        <w:rPr>
+          <w:lang w:val="en-US"/>
+        </w:rPr>
+        <w:t xml:space="preserve"> </w:t>
+      </w:r>
+      <w:r>
+        <w:rPr>
+          <w:lang w:val="en-US"/>
+        </w:rPr>
+        <w:t>the team will submit one document</w:t>
       </w:r>
       <w:r>
         <w:rPr>
@@ -449,33 +447,11 @@
           <w:lang w:val="en-US"/>
         </w:rPr>
       </w:pPr>
-      <w:proofErr w:type="gramStart"/>
-      <w:r>
-        <w:rPr>
-          <w:lang w:val="en-US"/>
-        </w:rPr>
-        <w:t xml:space="preserve">Divergence of </w:t>
-      </w:r>
-      <w:proofErr w:type="spellStart"/>
-      <w:r>
-        <w:rPr>
-          <w:lang w:val="en-US"/>
-        </w:rPr>
-        <w:t>Kalman</w:t>
-      </w:r>
-      <w:proofErr w:type="spellEnd"/>
-      <w:r>
-        <w:rPr>
-          <w:lang w:val="en-US"/>
-        </w:rPr>
-        <w:t xml:space="preserve"> filter</w:t>
-      </w:r>
-      <w:proofErr w:type="gramEnd"/>
-      <w:r>
-        <w:rPr>
-          <w:lang w:val="en-US"/>
-        </w:rPr>
-        <w:t xml:space="preserve"> when bias of state noise is neglected in assimilation algorithm.</w:t>
+      <w:r>
+        <w:rPr>
+          <w:lang w:val="en-US"/>
+        </w:rPr>
+        <w:t>Divergence of Kalman filter when bias of state noise is neglected in assimilation algorithm.</w:t>
       </w:r>
       <w:r>
         <w:rPr>
@@ -487,21 +463,7 @@
         <w:rPr>
           <w:lang w:val="en-US"/>
         </w:rPr>
-        <w:t xml:space="preserve">Development of optimal </w:t>
-      </w:r>
-      <w:proofErr w:type="spellStart"/>
-      <w:r>
-        <w:rPr>
-          <w:lang w:val="en-US"/>
-        </w:rPr>
-        <w:t>Kalman</w:t>
-      </w:r>
-      <w:proofErr w:type="spellEnd"/>
-      <w:r>
-        <w:rPr>
-          <w:lang w:val="en-US"/>
-        </w:rPr>
-        <w:t xml:space="preserve"> filter that takes into account bias of state noise   </w:t>
+        <w:t xml:space="preserve">Development of optimal Kalman filter that takes into account bias of state noise   </w:t>
       </w:r>
     </w:p>
     <w:p>
@@ -521,21 +483,7 @@
         <w:rPr>
           <w:lang w:val="en-US"/>
         </w:rPr>
-        <w:t xml:space="preserve">Sensitivity of estimation results obtained by a </w:t>
-      </w:r>
-      <w:proofErr w:type="spellStart"/>
-      <w:r>
-        <w:rPr>
-          <w:lang w:val="en-US"/>
-        </w:rPr>
-        <w:t>Kalman</w:t>
-      </w:r>
-      <w:proofErr w:type="spellEnd"/>
-      <w:r>
-        <w:rPr>
-          <w:lang w:val="en-US"/>
-        </w:rPr>
-        <w:t xml:space="preserve"> filter that doesn’t take into account correlation of state noise (acceleration) and measurement noise.</w:t>
+        <w:t>Sensitivity of estimation results obtained by a Kalman filter that doesn’t take into account correlation of state noise (acceleration) and measurement noise.</w:t>
       </w:r>
     </w:p>
     <w:p>
@@ -580,7 +528,6 @@
         </w:rPr>
         <w:t xml:space="preserve"> for part I</w:t>
       </w:r>
-      <w:proofErr w:type="gramStart"/>
       <w:r>
         <w:rPr>
           <w:b/>
@@ -589,7 +536,6 @@
         </w:rPr>
         <w:t>:</w:t>
       </w:r>
-      <w:proofErr w:type="gramEnd"/>
       <w:r>
         <w:rPr>
           <w:b/>
@@ -603,25 +549,23 @@
           <w:i/>
           <w:lang w:val="en-US"/>
         </w:rPr>
-        <w:t xml:space="preserve">Divergence of </w:t>
-      </w:r>
-      <w:proofErr w:type="spellStart"/>
+        <w:t xml:space="preserve">Divergence of Kalman filter when bias of </w:t>
+      </w:r>
       <w:r>
         <w:rPr>
           <w:b/>
           <w:i/>
           <w:lang w:val="en-US"/>
         </w:rPr>
-        <w:t>Kalman</w:t>
-      </w:r>
-      <w:proofErr w:type="spellEnd"/>
+        <w:t>acceleration (state noise)</w:t>
+      </w:r>
       <w:r>
         <w:rPr>
           <w:b/>
           <w:i/>
           <w:lang w:val="en-US"/>
         </w:rPr>
-        <w:t xml:space="preserve"> filter when bias of </w:t>
+        <w:t xml:space="preserve"> is neglected in assimilation algorithm.</w:t>
       </w:r>
       <w:r>
         <w:rPr>
@@ -629,7 +573,7 @@
           <w:i/>
           <w:lang w:val="en-US"/>
         </w:rPr>
-        <w:t>acceleration (state noise)</w:t>
+        <w:t xml:space="preserve"> </w:t>
       </w:r>
       <w:r>
         <w:rPr>
@@ -637,7 +581,7 @@
           <w:i/>
           <w:lang w:val="en-US"/>
         </w:rPr>
-        <w:t xml:space="preserve"> is neglected in assimilation algorithm.</w:t>
+        <w:t xml:space="preserve">Development of optimal Kalman filter that takes into account bias of </w:t>
       </w:r>
       <w:r>
         <w:rPr>
@@ -645,52 +589,16 @@
           <w:i/>
           <w:lang w:val="en-US"/>
         </w:rPr>
-        <w:t xml:space="preserve"> </w:t>
-      </w:r>
-      <w:proofErr w:type="gramStart"/>
+        <w:t>acceleration</w:t>
+      </w:r>
       <w:r>
         <w:rPr>
           <w:b/>
           <w:i/>
           <w:lang w:val="en-US"/>
         </w:rPr>
-        <w:t xml:space="preserve">Development of optimal </w:t>
-      </w:r>
-      <w:proofErr w:type="spellStart"/>
-      <w:r>
-        <w:rPr>
-          <w:b/>
-          <w:i/>
-          <w:lang w:val="en-US"/>
-        </w:rPr>
-        <w:t>Kalman</w:t>
-      </w:r>
-      <w:proofErr w:type="spellEnd"/>
-      <w:r>
-        <w:rPr>
-          <w:b/>
-          <w:i/>
-          <w:lang w:val="en-US"/>
-        </w:rPr>
-        <w:t xml:space="preserve"> filter that takes into account bias of </w:t>
-      </w:r>
-      <w:r>
-        <w:rPr>
-          <w:b/>
-          <w:i/>
-          <w:lang w:val="en-US"/>
-        </w:rPr>
-        <w:t>acceleration</w:t>
-      </w:r>
-      <w:r>
-        <w:rPr>
-          <w:b/>
-          <w:i/>
-          <w:lang w:val="en-US"/>
-        </w:rPr>
         <w:t xml:space="preserve"> (state noise).</w:t>
       </w:r>
-      <w:proofErr w:type="gramEnd"/>
     </w:p>
     <w:p>
       <w:pPr>
@@ -1454,16 +1362,8 @@
         <w:rPr>
           <w:lang w:val="en-US"/>
         </w:rPr>
-        <w:t xml:space="preserve">Variance of </w:t>
-      </w:r>
-      <w:proofErr w:type="gramStart"/>
-      <w:r>
-        <w:rPr>
-          <w:lang w:val="en-US"/>
-        </w:rPr>
-        <w:t xml:space="preserve">noise </w:t>
-      </w:r>
-      <w:proofErr w:type="gramEnd"/>
+        <w:t xml:space="preserve">Variance of noise </w:t>
+      </w:r>
       <m:oMath>
         <m:sSub>
           <m:sSubPr>
@@ -1871,16 +1771,8 @@
           <w:lang w:val="en-US"/>
         </w:rPr>
         <w:br/>
-        <w:t xml:space="preserve">and </w:t>
-      </w:r>
-      <w:proofErr w:type="gramStart"/>
-      <w:r>
-        <w:rPr>
-          <w:lang w:val="en-US"/>
-        </w:rPr>
-        <w:t xml:space="preserve">variance </w:t>
-      </w:r>
-      <w:proofErr w:type="gramEnd"/>
+        <w:t xml:space="preserve">and variance </w:t>
+      </w:r>
       <m:oMath>
         <m:sSubSup>
           <m:sSubSupPr>
@@ -2066,21 +1958,7 @@
         <w:rPr>
           <w:lang w:val="en-US"/>
         </w:rPr>
-        <w:t xml:space="preserve"> by </w:t>
-      </w:r>
-      <w:proofErr w:type="spellStart"/>
-      <w:r>
-        <w:rPr>
-          <w:lang w:val="en-US"/>
-        </w:rPr>
-        <w:t>Kalman</w:t>
-      </w:r>
-      <w:proofErr w:type="spellEnd"/>
-      <w:r>
-        <w:rPr>
-          <w:lang w:val="en-US"/>
-        </w:rPr>
-        <w:t xml:space="preserve"> filter in assumption of unbiased</w:t>
+        <w:t xml:space="preserve"> by Kalman filter in assumption of unbiased</w:t>
       </w:r>
       <w:r>
         <w:rPr>
@@ -2125,41 +2003,13 @@
         <w:rPr>
           <w:lang w:val="en-US"/>
         </w:rPr>
-        <w:t xml:space="preserve">use already developed code or detailed recommendations how to develop </w:t>
-      </w:r>
-      <w:proofErr w:type="spellStart"/>
-      <w:r>
-        <w:rPr>
-          <w:lang w:val="en-US"/>
-        </w:rPr>
-        <w:t>Kalman</w:t>
-      </w:r>
-      <w:proofErr w:type="spellEnd"/>
-      <w:r>
-        <w:rPr>
-          <w:lang w:val="en-US"/>
-        </w:rPr>
-        <w:t xml:space="preserve"> filter algorithm in Lab 5.</w:t>
-      </w:r>
-      <w:r>
-        <w:rPr>
-          <w:lang w:val="en-US"/>
-        </w:rPr>
-        <w:t xml:space="preserve"> In </w:t>
-      </w:r>
-      <w:proofErr w:type="gramStart"/>
-      <w:r>
-        <w:rPr>
-          <w:lang w:val="en-US"/>
-        </w:rPr>
-        <w:t>this conditions</w:t>
-      </w:r>
-      <w:proofErr w:type="gramEnd"/>
-      <w:r>
-        <w:rPr>
-          <w:lang w:val="en-US"/>
-        </w:rPr>
-        <w:t xml:space="preserve"> it will be non-optimal filter.</w:t>
+        <w:t>use already developed code or detailed recommendations how to develop Kalman filter algorithm in Lab 5.</w:t>
+      </w:r>
+      <w:r>
+        <w:rPr>
+          <w:lang w:val="en-US"/>
+        </w:rPr>
+        <w:t xml:space="preserve"> In this conditions it will be non-optimal filter.</w:t>
       </w:r>
     </w:p>
     <w:p>
@@ -2187,16 +2037,8 @@
         <w:rPr>
           <w:lang w:val="en-US"/>
         </w:rPr>
-        <w:t xml:space="preserve">Plot results including true trajectory, measurements, filtered estimates of state </w:t>
-      </w:r>
-      <w:proofErr w:type="gramStart"/>
-      <w:r>
-        <w:rPr>
-          <w:lang w:val="en-US"/>
-        </w:rPr>
-        <w:t xml:space="preserve">vector </w:t>
-      </w:r>
-      <w:proofErr w:type="gramEnd"/>
+        <w:t xml:space="preserve">Plot results including true trajectory, measurements, filtered estimates of state vector </w:t>
+      </w:r>
       <m:oMath>
         <m:sSub>
           <m:sSubPr>
@@ -2275,16 +2117,8 @@
         <w:rPr>
           <w:lang w:val="en-US"/>
         </w:rPr>
-        <w:t xml:space="preserve"> runs of filter and estimate dynamics of mean-squared error of estimation over observation interval. Please calculate this error only for filtered estimate of </w:t>
-      </w:r>
-      <w:proofErr w:type="gramStart"/>
-      <w:r>
-        <w:rPr>
-          <w:lang w:val="en-US"/>
-        </w:rPr>
-        <w:t xml:space="preserve">coordinate </w:t>
-      </w:r>
-      <w:proofErr w:type="gramEnd"/>
+        <w:t xml:space="preserve"> runs of filter and estimate dynamics of mean-squared error of estimation over observation interval. Please calculate this error only for filtered estimate of coordinate </w:t>
+      </w:r>
       <m:oMath>
         <m:sSub>
           <m:sSubPr>
@@ -2658,21 +2492,7 @@
         <w:rPr>
           <w:lang w:val="en-US"/>
         </w:rPr>
-        <w:t xml:space="preserve"> – </w:t>
-      </w:r>
-      <w:proofErr w:type="gramStart"/>
-      <w:r>
-        <w:rPr>
-          <w:lang w:val="en-US"/>
-        </w:rPr>
-        <w:t>number</w:t>
-      </w:r>
-      <w:proofErr w:type="gramEnd"/>
-      <w:r>
-        <w:rPr>
-          <w:lang w:val="en-US"/>
-        </w:rPr>
-        <w:t xml:space="preserve"> of run;</w:t>
+        <w:t xml:space="preserve"> – number of run;</w:t>
       </w:r>
     </w:p>
     <w:p>
@@ -2699,19 +2519,11 @@
         </w:rPr>
         <w:t xml:space="preserve"> - </w:t>
       </w:r>
-      <w:proofErr w:type="gramStart"/>
-      <w:r>
-        <w:rPr>
-          <w:lang w:val="en-US"/>
-        </w:rPr>
-        <w:t>observation</w:t>
-      </w:r>
-      <w:proofErr w:type="gramEnd"/>
-      <w:r>
-        <w:rPr>
-          <w:lang w:val="en-US"/>
-        </w:rPr>
-        <w:t xml:space="preserve"> interval</w:t>
+      <w:r>
+        <w:rPr>
+          <w:lang w:val="en-US"/>
+        </w:rPr>
+        <w:t>observation interval</w:t>
       </w:r>
       <w:r>
         <w:rPr>
@@ -2733,21 +2545,7 @@
         <w:rPr>
           <w:lang w:val="en-US"/>
         </w:rPr>
-        <w:t>(</w:t>
-      </w:r>
-      <w:proofErr w:type="gramStart"/>
-      <w:r>
-        <w:rPr>
-          <w:lang w:val="en-US"/>
-        </w:rPr>
-        <w:t>please</w:t>
-      </w:r>
-      <w:proofErr w:type="gramEnd"/>
-      <w:r>
-        <w:rPr>
-          <w:lang w:val="en-US"/>
-        </w:rPr>
-        <w:t xml:space="preserve"> start error calculation from step </w:t>
+        <w:t xml:space="preserve">(please start error calculation from step </w:t>
       </w:r>
       <m:oMath>
         <m:r>
@@ -2795,19 +2593,11 @@
         </w:rPr>
         <w:t xml:space="preserve"> - </w:t>
       </w:r>
-      <w:proofErr w:type="gramStart"/>
-      <w:r>
-        <w:rPr>
-          <w:lang w:val="en-US"/>
-        </w:rPr>
-        <w:t>number</w:t>
-      </w:r>
-      <w:proofErr w:type="gramEnd"/>
-      <w:r>
-        <w:rPr>
-          <w:lang w:val="en-US"/>
-        </w:rPr>
-        <w:t xml:space="preserve"> of runs</w:t>
+      <w:r>
+        <w:rPr>
+          <w:lang w:val="en-US"/>
+        </w:rPr>
+        <w:t>number of runs</w:t>
       </w:r>
       <w:r>
         <w:rPr>
@@ -3213,19 +3003,11 @@
         </w:rPr>
         <w:t xml:space="preserve">by </w:t>
       </w:r>
-      <w:proofErr w:type="spellStart"/>
-      <w:r>
-        <w:rPr>
-          <w:lang w:val="en-US"/>
-        </w:rPr>
-        <w:t>Kalman</w:t>
-      </w:r>
-      <w:proofErr w:type="spellEnd"/>
-      <w:r>
-        <w:rPr>
-          <w:lang w:val="en-US"/>
-        </w:rPr>
-        <w:t xml:space="preserve"> filter algorithm </w:t>
+      <w:r>
+        <w:rPr>
+          <w:lang w:val="en-US"/>
+        </w:rPr>
+        <w:t xml:space="preserve">Kalman filter algorithm </w:t>
       </w:r>
     </w:p>
     <w:p>
@@ -3249,17 +3031,8 @@
           <w:i/>
           <w:lang w:val="en-US"/>
         </w:rPr>
-        <w:t>Hint how to do</w:t>
-      </w:r>
-      <w:proofErr w:type="gramStart"/>
-      <w:r>
-        <w:rPr>
-          <w:i/>
-          <w:lang w:val="en-US"/>
-        </w:rPr>
-        <w:t>:</w:t>
-      </w:r>
-      <w:proofErr w:type="gramEnd"/>
+        <w:t>Hint how to do:</w:t>
+      </w:r>
       <w:r>
         <w:rPr>
           <w:i/>
@@ -3290,27 +3063,13 @@
         <w:rPr>
           <w:lang w:val="en-US"/>
         </w:rPr>
-        <w:t xml:space="preserve">Final error (true estimation error) </w:t>
-      </w:r>
-      <w:proofErr w:type="gramStart"/>
-      <w:r>
-        <w:rPr>
-          <w:lang w:val="en-US"/>
-        </w:rPr>
-        <w:t xml:space="preserve">obtained  </w:t>
-      </w:r>
-      <w:r>
-        <w:rPr>
-          <w:lang w:val="en-US"/>
-        </w:rPr>
-        <w:t>over</w:t>
-      </w:r>
-      <w:proofErr w:type="gramEnd"/>
-      <w:r>
-        <w:rPr>
-          <w:lang w:val="en-US"/>
-        </w:rPr>
-        <w:t xml:space="preserve"> </w:t>
+        <w:t xml:space="preserve">Final error (true estimation error) obtained  </w:t>
+      </w:r>
+      <w:r>
+        <w:rPr>
+          <w:lang w:val="en-US"/>
+        </w:rPr>
+        <w:t xml:space="preserve">over </w:t>
       </w:r>
       <m:oMath>
         <m:r>
@@ -3605,33 +3364,11 @@
           <w:lang w:val="en-US"/>
         </w:rPr>
       </w:pPr>
-      <w:proofErr w:type="gramStart"/>
-      <w:r>
-        <w:rPr>
-          <w:lang w:val="en-US"/>
-        </w:rPr>
-        <w:t>As  bias</w:t>
-      </w:r>
-      <w:proofErr w:type="gramEnd"/>
-      <w:r>
-        <w:rPr>
-          <w:lang w:val="en-US"/>
-        </w:rPr>
-        <w:t xml:space="preserve"> of acceleration is neglected in </w:t>
-      </w:r>
-      <w:proofErr w:type="spellStart"/>
-      <w:r>
-        <w:rPr>
-          <w:lang w:val="en-US"/>
-        </w:rPr>
-        <w:t>Kalman</w:t>
-      </w:r>
-      <w:proofErr w:type="spellEnd"/>
-      <w:r>
-        <w:rPr>
-          <w:lang w:val="en-US"/>
-        </w:rPr>
-        <w:t xml:space="preserve"> filter algorithm, than true estimation errors should be significantly greater than calculation errors of estimation </w:t>
+      <w:r>
+        <w:rPr>
+          <w:lang w:val="en-US"/>
+        </w:rPr>
+        <w:t xml:space="preserve">As  bias of acceleration is neglected in Kalman filter algorithm, than true estimation errors should be significantly greater than calculation errors of estimation </w:t>
       </w:r>
       <m:oMath>
         <m:sSub>
@@ -3695,21 +3432,7 @@
         <w:rPr>
           <w:lang w:val="en-US"/>
         </w:rPr>
-        <w:t xml:space="preserve">Develop optimal </w:t>
-      </w:r>
-      <w:proofErr w:type="spellStart"/>
-      <w:r>
-        <w:rPr>
-          <w:lang w:val="en-US"/>
-        </w:rPr>
-        <w:t>Kalman</w:t>
-      </w:r>
-      <w:proofErr w:type="spellEnd"/>
-      <w:r>
-        <w:rPr>
-          <w:lang w:val="en-US"/>
-        </w:rPr>
-        <w:t xml:space="preserve"> filter algorithm </w:t>
+        <w:t xml:space="preserve">Develop optimal Kalman filter algorithm </w:t>
       </w:r>
       <w:r>
         <w:rPr>
@@ -3763,14 +3486,12 @@
         </w:rPr>
         <w:t xml:space="preserve">Adjust equation to get the predicted (extrapolated) estimate by introducing </w:t>
       </w:r>
-      <w:proofErr w:type="gramStart"/>
       <w:r>
         <w:rPr>
           <w:lang w:val="en-US"/>
         </w:rPr>
         <w:t xml:space="preserve">correction </w:t>
       </w:r>
-      <w:proofErr w:type="gramEnd"/>
       <m:oMath>
         <m:r>
           <w:rPr>
@@ -3887,19 +3608,11 @@
         </w:rPr>
         <w:t xml:space="preserve">optimal </w:t>
       </w:r>
-      <w:proofErr w:type="spellStart"/>
-      <w:r>
-        <w:rPr>
-          <w:lang w:val="en-US"/>
-        </w:rPr>
-        <w:t>Kalman</w:t>
-      </w:r>
-      <w:proofErr w:type="spellEnd"/>
-      <w:r>
-        <w:rPr>
-          <w:lang w:val="en-US"/>
-        </w:rPr>
-        <w:t xml:space="preserve"> filter</w:t>
+      <w:r>
+        <w:rPr>
+          <w:lang w:val="en-US"/>
+        </w:rPr>
+        <w:t>Kalman filter</w:t>
       </w:r>
       <w:r>
         <w:rPr>
@@ -3963,45 +3676,27 @@
           <w:lang w:val="en-US"/>
         </w:rPr>
       </w:pPr>
-      <w:proofErr w:type="gramStart"/>
       <w:r>
         <w:rPr>
           <w:b/>
           <w:lang w:val="en-US"/>
         </w:rPr>
-        <w:t xml:space="preserve">Sensitivity of estimation results obtained by a </w:t>
-      </w:r>
-      <w:proofErr w:type="spellStart"/>
+        <w:t>Sensitivity of estimation results obtained by a Kalman filter that doesn’t take into account correlation of state</w:t>
+      </w:r>
       <w:r>
         <w:rPr>
           <w:b/>
           <w:lang w:val="en-US"/>
         </w:rPr>
-        <w:t>Kalman</w:t>
-      </w:r>
-      <w:proofErr w:type="spellEnd"/>
+        <w:t xml:space="preserve"> noise (acceleration)</w:t>
+      </w:r>
       <w:r>
         <w:rPr>
           <w:b/>
           <w:lang w:val="en-US"/>
         </w:rPr>
-        <w:t xml:space="preserve"> filter that doesn’t take into account correlation of state</w:t>
-      </w:r>
-      <w:r>
-        <w:rPr>
-          <w:b/>
-          <w:lang w:val="en-US"/>
-        </w:rPr>
-        <w:t xml:space="preserve"> noise (acceleration)</w:t>
-      </w:r>
-      <w:r>
-        <w:rPr>
-          <w:b/>
-          <w:lang w:val="en-US"/>
-        </w:rPr>
         <w:t xml:space="preserve"> and measurement noise.</w:t>
       </w:r>
-      <w:proofErr w:type="gramEnd"/>
     </w:p>
     <w:p>
       <w:pPr>
@@ -4101,27 +3796,13 @@
         <w:rPr>
           <w:lang w:val="en-US"/>
         </w:rPr>
-        <w:t xml:space="preserve"> assume that this random </w:t>
-      </w:r>
-      <w:proofErr w:type="gramStart"/>
-      <w:r>
-        <w:rPr>
-          <w:lang w:val="en-US"/>
-        </w:rPr>
-        <w:t>acceleration</w:t>
-      </w:r>
-      <w:r>
-        <w:rPr>
-          <w:lang w:val="en-US"/>
-        </w:rPr>
-        <w:t xml:space="preserve">  is</w:t>
-      </w:r>
-      <w:proofErr w:type="gramEnd"/>
-      <w:r>
-        <w:rPr>
-          <w:lang w:val="en-US"/>
-        </w:rPr>
-        <w:t xml:space="preserve"> </w:t>
+        <w:t xml:space="preserve"> assume that this random acceleration</w:t>
+      </w:r>
+      <w:r>
+        <w:rPr>
+          <w:lang w:val="en-US"/>
+        </w:rPr>
+        <w:t xml:space="preserve">  is </w:t>
       </w:r>
       <w:r>
         <w:rPr>
@@ -4281,14 +3962,7 @@
               <w:rFonts w:ascii="Cambria Math" w:hAnsi="Cambria Math"/>
               <w:lang w:val="en-US"/>
             </w:rPr>
-            <m:t xml:space="preserve"> (1)</m:t>
-          </m:r>
-          <m:r>
-            <w:rPr>
-              <w:rFonts w:ascii="Cambria Math" w:hAnsi="Cambria Math"/>
-              <w:lang w:val="en-US"/>
-            </w:rPr>
-            <m:t xml:space="preserve"> </m:t>
+            <m:t xml:space="preserve"> (1) </m:t>
           </m:r>
         </m:oMath>
       </m:oMathPara>
@@ -4347,18 +4021,8 @@
           <w:iCs/>
           <w:lang w:val="en-US"/>
         </w:rPr>
-        <w:t xml:space="preserve">  - uncorrelated random noise with </w:t>
-      </w:r>
-      <w:proofErr w:type="gramStart"/>
-      <w:r>
-        <w:rPr>
-          <w:bCs/>
-          <w:iCs/>
-          <w:lang w:val="en-US"/>
-        </w:rPr>
-        <w:t xml:space="preserve">variance  </w:t>
-      </w:r>
-      <w:proofErr w:type="gramEnd"/>
+        <w:t xml:space="preserve">  - uncorrelated random noise with variance  </w:t>
+      </w:r>
       <m:oMath>
         <m:sSubSup>
           <m:sSubSupPr>
@@ -4549,25 +4213,7 @@
           <w:iCs/>
           <w:lang w:val="en-US"/>
         </w:rPr>
-        <w:t xml:space="preserve"> – </w:t>
-      </w:r>
-      <w:proofErr w:type="gramStart"/>
-      <w:r>
-        <w:rPr>
-          <w:bCs/>
-          <w:iCs/>
-          <w:lang w:val="en-US"/>
-        </w:rPr>
-        <w:t>variance</w:t>
-      </w:r>
-      <w:proofErr w:type="gramEnd"/>
-      <w:r>
-        <w:rPr>
-          <w:bCs/>
-          <w:iCs/>
-          <w:lang w:val="en-US"/>
-        </w:rPr>
-        <w:t xml:space="preserve"> of correlated noise </w:t>
+        <w:t xml:space="preserve"> – variance of correlated noise </w:t>
       </w:r>
       <m:oMath>
         <m:sSubSup>
@@ -4643,21 +4289,7 @@
         <w:rPr>
           <w:lang w:val="en-US"/>
         </w:rPr>
-        <w:t xml:space="preserve"> – </w:t>
-      </w:r>
-      <w:proofErr w:type="gramStart"/>
-      <w:r>
-        <w:rPr>
-          <w:lang w:val="en-US"/>
-        </w:rPr>
-        <w:t>value</w:t>
-      </w:r>
-      <w:proofErr w:type="gramEnd"/>
-      <w:r>
-        <w:rPr>
-          <w:lang w:val="en-US"/>
-        </w:rPr>
-        <w:t xml:space="preserve"> that is inverse to </w:t>
+        <w:t xml:space="preserve"> – value that is inverse to </w:t>
       </w:r>
       <w:r>
         <w:rPr>
@@ -4840,21 +4472,7 @@
         <w:rPr>
           <w:lang w:val="en-US"/>
         </w:rPr>
-        <w:t>(</w:t>
-      </w:r>
-      <w:proofErr w:type="gramStart"/>
-      <w:r>
-        <w:rPr>
-          <w:lang w:val="en-US"/>
-        </w:rPr>
-        <w:t>substitute</w:t>
-      </w:r>
-      <w:proofErr w:type="gramEnd"/>
-      <w:r>
-        <w:rPr>
-          <w:lang w:val="en-US"/>
-        </w:rPr>
-        <w:t xml:space="preserve"> 1000 to equation (1) for </w:t>
+        <w:t xml:space="preserve">(substitute 1000 to equation (1) for </w:t>
       </w:r>
       <m:oMath>
         <m:r>
@@ -4883,14 +4501,12 @@
           <w:lang w:val="en-US"/>
         </w:rPr>
       </w:pPr>
-      <w:proofErr w:type="gramStart"/>
       <w:r>
         <w:rPr>
           <w:lang w:val="en-US"/>
         </w:rPr>
         <w:t xml:space="preserve">if </w:t>
       </w:r>
-      <w:proofErr w:type="gramEnd"/>
       <m:oMath>
         <m:r>
           <w:rPr>
@@ -5311,21 +4927,7 @@
         <w:rPr>
           <w:lang w:val="en-US"/>
         </w:rPr>
-        <w:t xml:space="preserve"> – </w:t>
-      </w:r>
-      <w:proofErr w:type="gramStart"/>
-      <w:r>
-        <w:rPr>
-          <w:lang w:val="en-US"/>
-        </w:rPr>
-        <w:t>random</w:t>
-      </w:r>
-      <w:proofErr w:type="gramEnd"/>
-      <w:r>
-        <w:rPr>
-          <w:lang w:val="en-US"/>
-        </w:rPr>
-        <w:t xml:space="preserve"> uncorrelated unbiased noise with variance </w:t>
+        <w:t xml:space="preserve"> – random uncorrelated unbiased noise with variance </w:t>
       </w:r>
       <m:oMath>
         <m:sSubSup>
@@ -5431,16 +5033,8 @@
         <w:rPr>
           <w:lang w:val="en-US"/>
         </w:rPr>
-        <w:t xml:space="preserve"> </w:t>
-      </w:r>
-      <w:proofErr w:type="gramStart"/>
-      <w:r>
-        <w:rPr>
-          <w:lang w:val="en-US"/>
-        </w:rPr>
-        <w:t>–standard deviation of random acceleration.</w:t>
-      </w:r>
-      <w:proofErr w:type="gramEnd"/>
+        <w:t xml:space="preserve"> –standard deviation of random acceleration.</w:t>
+      </w:r>
     </w:p>
     <w:p>
       <w:pPr>
@@ -5469,21 +5063,7 @@
         <w:rPr>
           <w:lang w:val="en-US"/>
         </w:rPr>
-        <w:t xml:space="preserve"> – </w:t>
-      </w:r>
-      <w:proofErr w:type="gramStart"/>
-      <w:r>
-        <w:rPr>
-          <w:lang w:val="en-US"/>
-        </w:rPr>
-        <w:t>time</w:t>
-      </w:r>
-      <w:proofErr w:type="gramEnd"/>
-      <w:r>
-        <w:rPr>
-          <w:lang w:val="en-US"/>
-        </w:rPr>
-        <w:t xml:space="preserve"> interval between measurements.</w:t>
+        <w:t xml:space="preserve"> – time interval between measurements.</w:t>
       </w:r>
     </w:p>
     <w:p>
@@ -5623,8 +5203,6 @@
           <w:lang w:val="en-US"/>
         </w:rPr>
       </w:pPr>
-      <w:bookmarkStart w:id="0" w:name="_GoBack"/>
-      <w:bookmarkEnd w:id="0"/>
     </w:p>
     <w:p>
       <w:pPr>
@@ -6574,14 +6152,7 @@
               <w:rFonts w:ascii="Cambria Math" w:hAnsi="Cambria Math"/>
               <w:lang w:val="en-US"/>
             </w:rPr>
-            <m:t xml:space="preserve"> (2)</m:t>
-          </m:r>
-          <m:r>
-            <w:rPr>
-              <w:rFonts w:ascii="Cambria Math" w:hAnsi="Cambria Math"/>
-              <w:lang w:val="en-US"/>
-            </w:rPr>
-            <m:t xml:space="preserve"> </m:t>
+            <m:t xml:space="preserve"> (2) </m:t>
           </m:r>
         </m:oMath>
       </m:oMathPara>
@@ -6641,18 +6212,8 @@
           <w:iCs/>
           <w:lang w:val="en-US"/>
         </w:rPr>
-        <w:t xml:space="preserve">  - uncorrelated random noise with </w:t>
-      </w:r>
-      <w:proofErr w:type="gramStart"/>
-      <w:r>
-        <w:rPr>
-          <w:bCs/>
-          <w:iCs/>
-          <w:lang w:val="en-US"/>
-        </w:rPr>
-        <w:t xml:space="preserve">variance  </w:t>
-      </w:r>
-      <w:proofErr w:type="gramEnd"/>
+        <w:t xml:space="preserve">  - uncorrelated random noise with variance  </w:t>
+      </w:r>
       <m:oMath>
         <m:sSubSup>
           <m:sSubSupPr>
@@ -6875,19 +6436,11 @@
         </w:rPr>
         <w:t xml:space="preserve"> – </w:t>
       </w:r>
-      <w:proofErr w:type="gramStart"/>
-      <w:r>
-        <w:rPr>
-          <w:lang w:val="en-US"/>
-        </w:rPr>
-        <w:t>variance</w:t>
-      </w:r>
-      <w:proofErr w:type="gramEnd"/>
-      <w:r>
-        <w:rPr>
-          <w:lang w:val="en-US"/>
-        </w:rPr>
-        <w:t xml:space="preserve"> of </w:t>
+      <w:r>
+        <w:rPr>
+          <w:lang w:val="en-US"/>
+        </w:rPr>
+        <w:t xml:space="preserve">variance of </w:t>
       </w:r>
       <w:r>
         <w:rPr>
@@ -7069,21 +6622,7 @@
         <w:rPr>
           <w:lang w:val="en-US"/>
         </w:rPr>
-        <w:t xml:space="preserve"> by </w:t>
-      </w:r>
-      <w:proofErr w:type="spellStart"/>
-      <w:r>
-        <w:rPr>
-          <w:lang w:val="en-US"/>
-        </w:rPr>
-        <w:t>Kalman</w:t>
-      </w:r>
-      <w:proofErr w:type="spellEnd"/>
-      <w:r>
-        <w:rPr>
-          <w:lang w:val="en-US"/>
-        </w:rPr>
-        <w:t xml:space="preserve"> filter </w:t>
+        <w:t xml:space="preserve"> by Kalman filter </w:t>
       </w:r>
       <w:r>
         <w:rPr>
@@ -7179,33 +6718,11 @@
         </w:rPr>
         <w:t xml:space="preserve">by </w:t>
       </w:r>
-      <w:proofErr w:type="spellStart"/>
-      <w:r>
-        <w:rPr>
-          <w:lang w:val="en-US"/>
-        </w:rPr>
-        <w:t>Kalman</w:t>
-      </w:r>
-      <w:proofErr w:type="spellEnd"/>
-      <w:r>
-        <w:rPr>
-          <w:lang w:val="en-US"/>
-        </w:rPr>
-        <w:t xml:space="preserve"> filter algorithm. This is optimal </w:t>
-      </w:r>
-      <w:proofErr w:type="spellStart"/>
-      <w:r>
-        <w:rPr>
-          <w:lang w:val="en-US"/>
-        </w:rPr>
-        <w:t>Kalman</w:t>
-      </w:r>
-      <w:proofErr w:type="spellEnd"/>
-      <w:r>
-        <w:rPr>
-          <w:lang w:val="en-US"/>
-        </w:rPr>
-        <w:t xml:space="preserve"> filter as assumptions about uncorrelated noise are true.</w:t>
+      <w:r>
+        <w:rPr>
+          <w:lang w:val="en-US"/>
+        </w:rPr>
+        <w:t>Kalman filter algorithm. This is optimal Kalman filter as assumptions about uncorrelated noise are true.</w:t>
       </w:r>
     </w:p>
     <w:p>
@@ -7470,21 +6987,7 @@
         <w:rPr>
           <w:lang w:val="en-US"/>
         </w:rPr>
-        <w:t xml:space="preserve"> </w:t>
-      </w:r>
-      <w:proofErr w:type="gramStart"/>
-      <w:r>
-        <w:rPr>
-          <w:lang w:val="en-US"/>
-        </w:rPr>
-        <w:t>runs  in</w:t>
-      </w:r>
-      <w:proofErr w:type="gramEnd"/>
-      <w:r>
-        <w:rPr>
-          <w:lang w:val="en-US"/>
-        </w:rPr>
-        <w:t xml:space="preserve"> these new conditions. C</w:t>
+        <w:t xml:space="preserve"> runs  in these new conditions. C</w:t>
       </w:r>
       <w:r>
         <w:rPr>
@@ -7551,35 +7054,7 @@
         <w:rPr>
           <w:lang w:val="en-US"/>
         </w:rPr>
-        <w:t xml:space="preserve">by </w:t>
-      </w:r>
-      <w:proofErr w:type="spellStart"/>
-      <w:r>
-        <w:rPr>
-          <w:lang w:val="en-US"/>
-        </w:rPr>
-        <w:t>Kalman</w:t>
-      </w:r>
-      <w:proofErr w:type="spellEnd"/>
-      <w:r>
-        <w:rPr>
-          <w:lang w:val="en-US"/>
-        </w:rPr>
-        <w:t xml:space="preserve"> filter algorithm. This is non-optimal </w:t>
-      </w:r>
-      <w:proofErr w:type="spellStart"/>
-      <w:r>
-        <w:rPr>
-          <w:lang w:val="en-US"/>
-        </w:rPr>
-        <w:t>Kalman</w:t>
-      </w:r>
-      <w:proofErr w:type="spellEnd"/>
-      <w:r>
-        <w:rPr>
-          <w:lang w:val="en-US"/>
-        </w:rPr>
-        <w:t xml:space="preserve"> filter as assumptions about uncorrelated</w:t>
+        <w:t>by Kalman filter algorithm. This is non-optimal Kalman filter as assumptions about uncorrelated</w:t>
       </w:r>
       <w:r>
         <w:rPr>
@@ -7696,16 +7171,8 @@
         <w:rPr>
           <w:lang w:val="en-US"/>
         </w:rPr>
-        <w:t xml:space="preserve"> according to Equation (1</w:t>
-      </w:r>
-      <w:proofErr w:type="gramStart"/>
-      <w:r>
-        <w:rPr>
-          <w:lang w:val="en-US"/>
-        </w:rPr>
-        <w:t>)  (</w:t>
-      </w:r>
-      <w:proofErr w:type="gramEnd"/>
+        <w:t xml:space="preserve"> according to Equation (1)  (</w:t>
+      </w:r>
       <m:oMath>
         <m:sSub>
           <m:sSubPr>
@@ -7961,21 +7428,7 @@
         <w:rPr>
           <w:lang w:val="en-US"/>
         </w:rPr>
-        <w:t xml:space="preserve"> </w:t>
-      </w:r>
-      <w:proofErr w:type="gramStart"/>
-      <w:r>
-        <w:rPr>
-          <w:lang w:val="en-US"/>
-        </w:rPr>
-        <w:t>runs  in</w:t>
-      </w:r>
-      <w:proofErr w:type="gramEnd"/>
-      <w:r>
-        <w:rPr>
-          <w:lang w:val="en-US"/>
-        </w:rPr>
-        <w:t xml:space="preserve"> these new conditions. C</w:t>
+        <w:t xml:space="preserve"> runs  in these new conditions. C</w:t>
       </w:r>
       <w:r>
         <w:rPr>
@@ -8042,35 +7495,7 @@
         <w:rPr>
           <w:lang w:val="en-US"/>
         </w:rPr>
-        <w:t xml:space="preserve">by </w:t>
-      </w:r>
-      <w:proofErr w:type="spellStart"/>
-      <w:r>
-        <w:rPr>
-          <w:lang w:val="en-US"/>
-        </w:rPr>
-        <w:t>Kalman</w:t>
-      </w:r>
-      <w:proofErr w:type="spellEnd"/>
-      <w:r>
-        <w:rPr>
-          <w:lang w:val="en-US"/>
-        </w:rPr>
-        <w:t xml:space="preserve"> filter algorithm. This is also non-optimal </w:t>
-      </w:r>
-      <w:proofErr w:type="spellStart"/>
-      <w:r>
-        <w:rPr>
-          <w:lang w:val="en-US"/>
-        </w:rPr>
-        <w:t>Kalman</w:t>
-      </w:r>
-      <w:proofErr w:type="spellEnd"/>
-      <w:r>
-        <w:rPr>
-          <w:lang w:val="en-US"/>
-        </w:rPr>
-        <w:t xml:space="preserve"> filter as assumptions about uncorrelated measurement noise are not true. </w:t>
+        <w:t xml:space="preserve">by Kalman filter algorithm. This is also non-optimal Kalman filter as assumptions about uncorrelated measurement noise are not true. </w:t>
       </w:r>
       <m:oMath>
         <m:sSub>
@@ -8268,21 +7693,7 @@
         <w:rPr>
           <w:lang w:val="en-US"/>
         </w:rPr>
-        <w:t xml:space="preserve"> </w:t>
-      </w:r>
-      <w:proofErr w:type="gramStart"/>
-      <w:r>
-        <w:rPr>
-          <w:lang w:val="en-US"/>
-        </w:rPr>
-        <w:t>Converting</w:t>
-      </w:r>
-      <w:proofErr w:type="gramEnd"/>
-      <w:r>
-        <w:rPr>
-          <w:lang w:val="en-US"/>
-        </w:rPr>
-        <w:t xml:space="preserve"> a physical distance to a grid distance using least-square method </w:t>
+        <w:t xml:space="preserve"> Converting a physical distance to a grid distance using least-square method </w:t>
       </w:r>
     </w:p>
     <w:p>
@@ -8307,21 +7718,7 @@
           <w:lang w:val="en-US"/>
         </w:rPr>
         <w:br/>
-        <w:t xml:space="preserve">%Tatiana </w:t>
-      </w:r>
-      <w:proofErr w:type="spellStart"/>
-      <w:r>
-        <w:rPr>
-          <w:lang w:val="en-US"/>
-        </w:rPr>
-        <w:t>Podladchikova</w:t>
-      </w:r>
-      <w:proofErr w:type="spellEnd"/>
-      <w:r>
-        <w:rPr>
-          <w:lang w:val="en-US"/>
-        </w:rPr>
-        <w:t>, Skoltech, 201</w:t>
+        <w:t>%Tatiana Podladchikova, Skoltech, 201</w:t>
       </w:r>
       <w:r>
         <w:rPr>
@@ -11727,7 +11124,7 @@
 </file>
 
 <file path=customXml/itemProps1.xml><?xml version="1.0" encoding="utf-8"?>
-<ds:datastoreItem xmlns:ds="http://schemas.openxmlformats.org/officeDocument/2006/customXml" ds:itemID="{DAD8CBEC-CE3A-43F7-97B5-C255246F8EAE}">
+<ds:datastoreItem xmlns:ds="http://schemas.openxmlformats.org/officeDocument/2006/customXml" ds:itemID="{DFFCC2C1-327C-46AE-8F06-39525B22D260}">
   <ds:schemaRefs>
     <ds:schemaRef ds:uri="http://schemas.openxmlformats.org/officeDocument/2006/bibliography"/>
   </ds:schemaRefs>

</xml_diff>